<commit_message>
squareAndMult - binary in reverse order yet
</commit_message>
<xml_diff>
--- a/notes.docx
+++ b/notes.docx
@@ -25,13 +25,7 @@
     </w:p>
     <w:p>
       <w:r>
-        <w:t xml:space="preserve">Length: </w:t>
-      </w:r>
-      <w:r>
-        <w:t>4</w:t>
-      </w:r>
-      <w:r>
-        <w:t xml:space="preserve"> bits </w:t>
+        <w:t xml:space="preserve">Length: 4 bits </w:t>
       </w:r>
       <w:r>
         <w:tab/>
@@ -45,22 +39,7 @@
         <w:t xml:space="preserve">&lt;= </w:t>
       </w:r>
       <w:r>
-        <w:t>2^(</w:t>
-      </w:r>
-      <w:r>
-        <w:t>4</w:t>
-      </w:r>
-      <w:r>
-        <w:t xml:space="preserve">) </w:t>
-      </w:r>
-      <w:r>
-        <w:t>=&gt; x = 16 (all primes less or equal to 16) =</w:t>
-      </w:r>
-      <w:r>
-        <w:t xml:space="preserve">  x/ ln x</w:t>
-      </w:r>
-      <w:r>
-        <w:t xml:space="preserve"> = 16/ln(16) = 5</w:t>
+        <w:t>2^(4) =&gt; x = 16 (all primes less or equal to 16) =  x/ ln x = 16/ln(16) = 5</w:t>
       </w:r>
     </w:p>
     <w:p>
@@ -80,10 +59,7 @@
         <w:t>2^(512)</w:t>
       </w:r>
       <w:r>
-        <w:t xml:space="preserve"> ~ </w:t>
-      </w:r>
-      <w:r>
-        <w:t>150 digits in the decimal system</w:t>
+        <w:t xml:space="preserve"> ~ 150 digits in the decimal system</w:t>
       </w:r>
       <w:r>
         <w:t xml:space="preserve"> </w:t>
@@ -131,12 +107,20 @@
       </w:hyperlink>
     </w:p>
     <w:p>
-      <w:r>
+      <w:pPr>
+        <w:rPr>
+          <w:lang w:val="ru-RU"/>
+        </w:rPr>
+      </w:pPr>
+      <w:r>
+        <w:rPr>
+          <w:noProof/>
+        </w:rPr>
         <w:drawing>
           <wp:inline distT="0" distB="0" distL="0" distR="0" wp14:anchorId="11390484" wp14:editId="41CA8AF6">
             <wp:extent cx="5940425" cy="3293745"/>
             <wp:effectExtent l="0" t="0" r="3175" b="1905"/>
-            <wp:docPr id="1" name="Picture 1"/>
+            <wp:docPr id="1" name="Picture 1" descr="Text&#10;&#10;Description automatically generated"/>
             <wp:cNvGraphicFramePr>
               <a:graphicFrameLocks xmlns:a="http://schemas.openxmlformats.org/drawingml/2006/main" noChangeAspect="1"/>
             </wp:cNvGraphicFramePr>
@@ -144,7 +128,7 @@
               <a:graphicData uri="http://schemas.openxmlformats.org/drawingml/2006/picture">
                 <pic:pic xmlns:pic="http://schemas.openxmlformats.org/drawingml/2006/picture">
                   <pic:nvPicPr>
-                    <pic:cNvPr id="1" name=""/>
+                    <pic:cNvPr id="1" name="Picture 1" descr="Text&#10;&#10;Description automatically generated"/>
                     <pic:cNvPicPr/>
                   </pic:nvPicPr>
                   <pic:blipFill>
@@ -168,6 +152,266 @@
           </wp:inline>
         </w:drawing>
       </w:r>
+    </w:p>
+    <w:p>
+      <w:pPr>
+        <w:rPr>
+          <w:lang w:val="ru-RU"/>
+        </w:rPr>
+      </w:pPr>
+    </w:p>
+    <w:p>
+      <w:pPr>
+        <w:rPr>
+          <w:lang w:val="ru-RU"/>
+        </w:rPr>
+      </w:pPr>
+      <w:r>
+        <w:rPr>
+          <w:noProof/>
+          <w:lang w:val="ru-RU"/>
+        </w:rPr>
+        <w:drawing>
+          <wp:inline distT="0" distB="0" distL="0" distR="0" wp14:anchorId="343EC3D5" wp14:editId="66EB90FA">
+            <wp:extent cx="5611008" cy="1305107"/>
+            <wp:effectExtent l="0" t="0" r="8890" b="9525"/>
+            <wp:docPr id="2" name="Picture 2" descr="Graphical user interface, text&#10;&#10;Description automatically generated"/>
+            <wp:cNvGraphicFramePr>
+              <a:graphicFrameLocks xmlns:a="http://schemas.openxmlformats.org/drawingml/2006/main" noChangeAspect="1"/>
+            </wp:cNvGraphicFramePr>
+            <a:graphic xmlns:a="http://schemas.openxmlformats.org/drawingml/2006/main">
+              <a:graphicData uri="http://schemas.openxmlformats.org/drawingml/2006/picture">
+                <pic:pic xmlns:pic="http://schemas.openxmlformats.org/drawingml/2006/picture">
+                  <pic:nvPicPr>
+                    <pic:cNvPr id="2" name="Picture 2" descr="Graphical user interface, text&#10;&#10;Description automatically generated"/>
+                    <pic:cNvPicPr/>
+                  </pic:nvPicPr>
+                  <pic:blipFill>
+                    <a:blip r:embed="rId7"/>
+                    <a:stretch>
+                      <a:fillRect/>
+                    </a:stretch>
+                  </pic:blipFill>
+                  <pic:spPr>
+                    <a:xfrm>
+                      <a:off x="0" y="0"/>
+                      <a:ext cx="5611008" cy="1305107"/>
+                    </a:xfrm>
+                    <a:prstGeom prst="rect">
+                      <a:avLst/>
+                    </a:prstGeom>
+                  </pic:spPr>
+                </pic:pic>
+              </a:graphicData>
+            </a:graphic>
+          </wp:inline>
+        </w:drawing>
+      </w:r>
+    </w:p>
+    <w:p>
+      <w:pPr>
+        <w:rPr>
+          <w:lang w:val="ru-RU"/>
+        </w:rPr>
+      </w:pPr>
+      <w:r>
+        <w:rPr>
+          <w:noProof/>
+          <w:lang w:val="ru-RU"/>
+        </w:rPr>
+        <w:drawing>
+          <wp:inline distT="0" distB="0" distL="0" distR="0" wp14:anchorId="48FDCF8A" wp14:editId="4C0FC264">
+            <wp:extent cx="2581635" cy="352474"/>
+            <wp:effectExtent l="0" t="0" r="9525" b="9525"/>
+            <wp:docPr id="3" name="Picture 3"/>
+            <wp:cNvGraphicFramePr>
+              <a:graphicFrameLocks xmlns:a="http://schemas.openxmlformats.org/drawingml/2006/main" noChangeAspect="1"/>
+            </wp:cNvGraphicFramePr>
+            <a:graphic xmlns:a="http://schemas.openxmlformats.org/drawingml/2006/main">
+              <a:graphicData uri="http://schemas.openxmlformats.org/drawingml/2006/picture">
+                <pic:pic xmlns:pic="http://schemas.openxmlformats.org/drawingml/2006/picture">
+                  <pic:nvPicPr>
+                    <pic:cNvPr id="1" name=""/>
+                    <pic:cNvPicPr/>
+                  </pic:nvPicPr>
+                  <pic:blipFill>
+                    <a:blip r:embed="rId8"/>
+                    <a:stretch>
+                      <a:fillRect/>
+                    </a:stretch>
+                  </pic:blipFill>
+                  <pic:spPr>
+                    <a:xfrm>
+                      <a:off x="0" y="0"/>
+                      <a:ext cx="2581635" cy="352474"/>
+                    </a:xfrm>
+                    <a:prstGeom prst="rect">
+                      <a:avLst/>
+                    </a:prstGeom>
+                  </pic:spPr>
+                </pic:pic>
+              </a:graphicData>
+            </a:graphic>
+          </wp:inline>
+        </w:drawing>
+      </w:r>
+    </w:p>
+    <w:p>
+      <w:pPr>
+        <w:rPr>
+          <w:lang w:val="ru-RU"/>
+        </w:rPr>
+      </w:pPr>
+      <w:r>
+        <w:rPr>
+          <w:noProof/>
+          <w:lang w:val="ru-RU"/>
+        </w:rPr>
+        <w:drawing>
+          <wp:inline distT="0" distB="0" distL="0" distR="0" wp14:anchorId="4DC2F6BF" wp14:editId="4B80EF21">
+            <wp:extent cx="1933845" cy="638264"/>
+            <wp:effectExtent l="0" t="0" r="9525" b="9525"/>
+            <wp:docPr id="4" name="Picture 4" descr="A picture containing text&#10;&#10;Description automatically generated"/>
+            <wp:cNvGraphicFramePr>
+              <a:graphicFrameLocks xmlns:a="http://schemas.openxmlformats.org/drawingml/2006/main" noChangeAspect="1"/>
+            </wp:cNvGraphicFramePr>
+            <a:graphic xmlns:a="http://schemas.openxmlformats.org/drawingml/2006/main">
+              <a:graphicData uri="http://schemas.openxmlformats.org/drawingml/2006/picture">
+                <pic:pic xmlns:pic="http://schemas.openxmlformats.org/drawingml/2006/picture">
+                  <pic:nvPicPr>
+                    <pic:cNvPr id="4" name="Picture 4" descr="A picture containing text&#10;&#10;Description automatically generated"/>
+                    <pic:cNvPicPr/>
+                  </pic:nvPicPr>
+                  <pic:blipFill>
+                    <a:blip r:embed="rId9"/>
+                    <a:stretch>
+                      <a:fillRect/>
+                    </a:stretch>
+                  </pic:blipFill>
+                  <pic:spPr>
+                    <a:xfrm>
+                      <a:off x="0" y="0"/>
+                      <a:ext cx="1933845" cy="638264"/>
+                    </a:xfrm>
+                    <a:prstGeom prst="rect">
+                      <a:avLst/>
+                    </a:prstGeom>
+                  </pic:spPr>
+                </pic:pic>
+              </a:graphicData>
+            </a:graphic>
+          </wp:inline>
+        </w:drawing>
+      </w:r>
+    </w:p>
+    <w:p>
+      <w:pPr>
+        <w:rPr>
+          <w:lang w:val="ru-RU"/>
+        </w:rPr>
+      </w:pPr>
+    </w:p>
+    <w:p>
+      <w:pPr>
+        <w:rPr>
+          <w:lang w:val="ru-RU"/>
+        </w:rPr>
+      </w:pPr>
+      <w:r>
+        <w:rPr>
+          <w:lang w:val="ru-RU"/>
+        </w:rPr>
+        <w:lastRenderedPageBreak/>
+        <w:drawing>
+          <wp:inline distT="0" distB="0" distL="0" distR="0" wp14:anchorId="1BDC5B11" wp14:editId="533B7B92">
+            <wp:extent cx="5940425" cy="1238250"/>
+            <wp:effectExtent l="0" t="0" r="3175" b="0"/>
+            <wp:docPr id="5" name="Picture 5" descr="Text&#10;&#10;Description automatically generated"/>
+            <wp:cNvGraphicFramePr>
+              <a:graphicFrameLocks xmlns:a="http://schemas.openxmlformats.org/drawingml/2006/main" noChangeAspect="1"/>
+            </wp:cNvGraphicFramePr>
+            <a:graphic xmlns:a="http://schemas.openxmlformats.org/drawingml/2006/main">
+              <a:graphicData uri="http://schemas.openxmlformats.org/drawingml/2006/picture">
+                <pic:pic xmlns:pic="http://schemas.openxmlformats.org/drawingml/2006/picture">
+                  <pic:nvPicPr>
+                    <pic:cNvPr id="5" name="Picture 5" descr="Text&#10;&#10;Description automatically generated"/>
+                    <pic:cNvPicPr/>
+                  </pic:nvPicPr>
+                  <pic:blipFill>
+                    <a:blip r:embed="rId10"/>
+                    <a:stretch>
+                      <a:fillRect/>
+                    </a:stretch>
+                  </pic:blipFill>
+                  <pic:spPr>
+                    <a:xfrm>
+                      <a:off x="0" y="0"/>
+                      <a:ext cx="5940425" cy="1238250"/>
+                    </a:xfrm>
+                    <a:prstGeom prst="rect">
+                      <a:avLst/>
+                    </a:prstGeom>
+                  </pic:spPr>
+                </pic:pic>
+              </a:graphicData>
+            </a:graphic>
+          </wp:inline>
+        </w:drawing>
+      </w:r>
+    </w:p>
+    <w:p>
+      <w:pPr>
+        <w:rPr>
+          <w:lang w:val="ru-RU"/>
+        </w:rPr>
+      </w:pPr>
+      <w:r>
+        <w:rPr>
+          <w:lang w:val="ru-RU"/>
+        </w:rPr>
+        <w:drawing>
+          <wp:inline distT="0" distB="0" distL="0" distR="0" wp14:anchorId="5578FCED" wp14:editId="1D8BEC56">
+            <wp:extent cx="5020376" cy="1095528"/>
+            <wp:effectExtent l="0" t="0" r="8890" b="9525"/>
+            <wp:docPr id="6" name="Picture 6" descr="A screenshot of a computer&#10;&#10;Description automatically generated with medium confidence"/>
+            <wp:cNvGraphicFramePr>
+              <a:graphicFrameLocks xmlns:a="http://schemas.openxmlformats.org/drawingml/2006/main" noChangeAspect="1"/>
+            </wp:cNvGraphicFramePr>
+            <a:graphic xmlns:a="http://schemas.openxmlformats.org/drawingml/2006/main">
+              <a:graphicData uri="http://schemas.openxmlformats.org/drawingml/2006/picture">
+                <pic:pic xmlns:pic="http://schemas.openxmlformats.org/drawingml/2006/picture">
+                  <pic:nvPicPr>
+                    <pic:cNvPr id="6" name="Picture 6" descr="A screenshot of a computer&#10;&#10;Description automatically generated with medium confidence"/>
+                    <pic:cNvPicPr/>
+                  </pic:nvPicPr>
+                  <pic:blipFill>
+                    <a:blip r:embed="rId11"/>
+                    <a:stretch>
+                      <a:fillRect/>
+                    </a:stretch>
+                  </pic:blipFill>
+                  <pic:spPr>
+                    <a:xfrm>
+                      <a:off x="0" y="0"/>
+                      <a:ext cx="5020376" cy="1095528"/>
+                    </a:xfrm>
+                    <a:prstGeom prst="rect">
+                      <a:avLst/>
+                    </a:prstGeom>
+                  </pic:spPr>
+                </pic:pic>
+              </a:graphicData>
+            </a:graphic>
+          </wp:inline>
+        </w:drawing>
+      </w:r>
+    </w:p>
+    <w:p>
+      <w:pPr>
+        <w:rPr>
+          <w:lang w:val="ru-RU"/>
+        </w:rPr>
+      </w:pPr>
     </w:p>
     <w:p/>
     <w:sectPr>

</xml_diff>